<commit_message>
some work from morning
</commit_message>
<xml_diff>
--- a/projekt_sablona.docx
+++ b/projekt_sablona.docx
@@ -39,68 +39,78 @@
         <w:jc w:val="center"/>
         <w:rPr>
           <w:b/>
+          <w:w w:val="105"/>
+          <w:sz w:val="44"/>
+          <w:szCs w:val="44"/>
+        </w:rPr>
+      </w:pPr>
+      <w:r>
+        <w:rPr>
+          <w:b/>
+          <w:w w:val="105"/>
+          <w:sz w:val="44"/>
+          <w:szCs w:val="44"/>
+        </w:rPr>
+        <w:t xml:space="preserve">Užívání IT a právní odpovědnost </w:t>
+      </w:r>
+    </w:p>
+    <w:p>
+      <w:pPr>
+        <w:spacing w:after="0" w:line="360" w:lineRule="auto"/>
+        <w:ind w:firstLine="0"/>
+        <w:jc w:val="center"/>
+        <w:rPr>
+          <w:b/>
           <w:color w:val="FF0000"/>
-          <w:sz w:val="48"/>
-          <w:szCs w:val="48"/>
-        </w:rPr>
-      </w:pPr>
-      <w:r>
+          <w:sz w:val="36"/>
+          <w:szCs w:val="36"/>
+        </w:rPr>
+      </w:pPr>
+      <w:r>
+        <w:rPr>
+          <w:b/>
+          <w:color w:val="FF0000"/>
+          <w:sz w:val="36"/>
+          <w:szCs w:val="36"/>
+        </w:rPr>
+        <w:t>podnázev v jazyce práce</w:t>
+      </w:r>
+    </w:p>
+    <w:p>
+      <w:pPr>
+        <w:spacing w:after="0" w:line="360" w:lineRule="auto"/>
+        <w:ind w:firstLine="0"/>
+        <w:jc w:val="center"/>
+        <w:rPr>
+          <w:b/>
+          <w:color w:val="FF0000"/>
+          <w:sz w:val="36"/>
+          <w:szCs w:val="36"/>
+        </w:rPr>
+      </w:pPr>
+    </w:p>
+    <w:p>
+      <w:pPr>
+        <w:spacing w:after="0" w:line="360" w:lineRule="auto"/>
+        <w:ind w:firstLine="0"/>
+        <w:jc w:val="center"/>
         <w:rPr>
           <w:b/>
           <w:color w:val="FF0000"/>
           <w:sz w:val="44"/>
           <w:szCs w:val="44"/>
         </w:rPr>
-        <w:t>Název v jazyce práce</w:t>
-      </w:r>
-    </w:p>
-    <w:p>
-      <w:pPr>
-        <w:spacing w:after="0" w:line="360" w:lineRule="auto"/>
-        <w:ind w:firstLine="0"/>
-        <w:jc w:val="center"/>
-        <w:rPr>
-          <w:b/>
-          <w:color w:val="FF0000"/>
-          <w:sz w:val="36"/>
-          <w:szCs w:val="36"/>
-        </w:rPr>
-      </w:pPr>
-      <w:r>
-        <w:rPr>
-          <w:b/>
-          <w:color w:val="FF0000"/>
-          <w:sz w:val="36"/>
-          <w:szCs w:val="36"/>
-        </w:rPr>
-        <w:t>podnázev v jazyce práce</w:t>
-      </w:r>
-    </w:p>
-    <w:p>
-      <w:pPr>
-        <w:spacing w:after="0" w:line="360" w:lineRule="auto"/>
-        <w:ind w:firstLine="0"/>
-        <w:jc w:val="center"/>
-        <w:rPr>
-          <w:b/>
-          <w:color w:val="FF0000"/>
-          <w:sz w:val="36"/>
-          <w:szCs w:val="36"/>
-        </w:rPr>
-      </w:pPr>
-    </w:p>
-    <w:p>
-      <w:pPr>
-        <w:spacing w:after="0" w:line="360" w:lineRule="auto"/>
-        <w:ind w:firstLine="0"/>
-        <w:jc w:val="center"/>
-        <w:rPr>
-          <w:b/>
-          <w:color w:val="FF0000"/>
-          <w:sz w:val="48"/>
-          <w:szCs w:val="48"/>
-        </w:rPr>
-      </w:pPr>
+      </w:pPr>
+      <w:r>
+        <w:rPr>
+          <w:b/>
+          <w:bCs/>
+          <w:w w:val="105"/>
+          <w:sz w:val="44"/>
+          <w:szCs w:val="44"/>
+        </w:rPr>
+        <w:t>IT use and legal liability</w:t>
+      </w:r>
       <w:r>
         <w:rPr>
           <w:b/>
@@ -108,25 +118,7 @@
           <w:sz w:val="44"/>
           <w:szCs w:val="44"/>
         </w:rPr>
-        <w:t xml:space="preserve">Název </w:t>
-      </w:r>
-      <w:r>
-        <w:rPr>
-          <w:b/>
-          <w:color w:val="FF0000"/>
-          <w:sz w:val="44"/>
-          <w:szCs w:val="44"/>
-        </w:rPr>
-        <w:t>v </w:t>
-      </w:r>
-      <w:r>
-        <w:rPr>
-          <w:b/>
-          <w:color w:val="FF0000"/>
-          <w:sz w:val="44"/>
-          <w:szCs w:val="44"/>
-        </w:rPr>
-        <w:t>angličtině</w:t>
+        <w:t xml:space="preserve"> </w:t>
       </w:r>
     </w:p>
     <w:p>
@@ -1086,12 +1078,31 @@
         <w:t xml:space="preserve">Prohlašuji, že jsem práci s názvem </w:t>
       </w:r>
       <w:r>
-        <w:rPr>
-          <w:color w:val="FF0000"/>
-        </w:rPr>
-        <w:t>„Název práce“</w:t>
-      </w:r>
-      <w:r>
+        <w:t>„</w:t>
+      </w:r>
+      <w:r>
+        <w:rPr>
+          <w:w w:val="105"/>
+        </w:rPr>
+        <w:t>Užívání IT a právní</w:t>
+      </w:r>
+      <w:r>
+        <w:rPr>
+          <w:w w:val="105"/>
+        </w:rPr>
+        <w:t xml:space="preserve"> odpovědnost</w:t>
+      </w:r>
+      <w:r>
+        <w:rPr>
+          <w:w w:val="105"/>
+        </w:rPr>
+        <w:t>“</w:t>
+      </w:r>
+      <w:r>
+        <w:rPr>
+          <w:b/>
+          <w:w w:val="105"/>
+        </w:rPr>
         <w:t xml:space="preserve"> </w:t>
       </w:r>
       <w:r>
@@ -1153,7 +1164,6 @@
         </w:rPr>
         <w:tab/>
       </w:r>
-      <w:proofErr w:type="gramStart"/>
       <w:r>
         <w:rPr>
           <w:sz w:val="28"/>
@@ -1167,7 +1177,6 @@
         </w:rPr>
         <w:tab/>
       </w:r>
-      <w:proofErr w:type="gramEnd"/>
       <w:r>
         <w:rPr>
           <w:sz w:val="28"/>
@@ -1803,15 +1812,15 @@
     <w:p>
       <w:pPr>
         <w:pStyle w:val="Normlnbezodsazen"/>
-        <w:rPr>
-          <w:color w:val="FF0000"/>
-        </w:rPr>
-      </w:pPr>
-      <w:r>
-        <w:rPr>
-          <w:color w:val="FF0000"/>
-        </w:rPr>
-        <w:t xml:space="preserve">Rád/a bych poděkoval/a… </w:t>
+      </w:pPr>
+      <w:r>
+        <w:t>R</w:t>
+      </w:r>
+      <w:r>
+        <w:t>ád bych poděkoval paní doktorce Brechlerové za možnost</w:t>
+      </w:r>
+      <w:r>
+        <w:t xml:space="preserve"> práce pod jejím vedením na tomto projektu</w:t>
       </w:r>
     </w:p>
     <w:p>
@@ -3884,7 +3893,6 @@
                 <w:color w:val="FF0000"/>
               </w:rPr>
             </w:pPr>
-            <w:proofErr w:type="spellStart"/>
             <w:r>
               <w:rPr>
                 <w:i/>
@@ -3899,7 +3907,6 @@
               </w:rPr>
               <w:t>end</w:t>
             </w:r>
-            <w:proofErr w:type="spellEnd"/>
           </w:p>
         </w:tc>
         <w:tc>
@@ -3975,7 +3982,6 @@
                 <w:color w:val="FF0000"/>
               </w:rPr>
             </w:pPr>
-            <w:proofErr w:type="spellStart"/>
             <w:r>
               <w:rPr>
                 <w:i/>
@@ -3990,7 +3996,6 @@
               </w:rPr>
               <w:t>HFO</w:t>
             </w:r>
-            <w:proofErr w:type="spellEnd"/>
           </w:p>
         </w:tc>
         <w:tc>
@@ -4102,21 +4107,7 @@
               <w:rPr>
                 <w:color w:val="FF0000"/>
               </w:rPr>
-              <w:t xml:space="preserve">Parametr </w:t>
-            </w:r>
-            <w:proofErr w:type="spellStart"/>
-            <w:r>
-              <w:rPr>
-                <w:color w:val="FF0000"/>
-              </w:rPr>
-              <w:t>dolnopropustního</w:t>
-            </w:r>
-            <w:proofErr w:type="spellEnd"/>
-            <w:r>
-              <w:rPr>
-                <w:color w:val="FF0000"/>
-              </w:rPr>
-              <w:t xml:space="preserve"> filtru připojeného k PID regulátoru</w:t>
+              <w:t>Parametr dolnopropustního filtru připojeného k PID regulátoru</w:t>
             </w:r>
           </w:p>
         </w:tc>
@@ -4236,47 +4227,13 @@
               </w:rPr>
               <w:t>Akutní plicní selhání (</w:t>
             </w:r>
-            <w:proofErr w:type="spellStart"/>
             <w:r>
               <w:rPr>
                 <w:i/>
                 <w:color w:val="FF0000"/>
               </w:rPr>
-              <w:t>Acute</w:t>
-            </w:r>
-            <w:proofErr w:type="spellEnd"/>
-            <w:r>
-              <w:rPr>
-                <w:i/>
-                <w:color w:val="FF0000"/>
-              </w:rPr>
-              <w:t xml:space="preserve"> </w:t>
-            </w:r>
-            <w:proofErr w:type="spellStart"/>
-            <w:r>
-              <w:rPr>
-                <w:i/>
-                <w:color w:val="FF0000"/>
-              </w:rPr>
-              <w:t>Lung</w:t>
-            </w:r>
-            <w:proofErr w:type="spellEnd"/>
-            <w:r>
-              <w:rPr>
-                <w:i/>
-                <w:color w:val="FF0000"/>
-              </w:rPr>
-              <w:t xml:space="preserve"> </w:t>
-            </w:r>
-            <w:proofErr w:type="spellStart"/>
-            <w:r>
-              <w:rPr>
-                <w:i/>
-                <w:color w:val="FF0000"/>
-              </w:rPr>
-              <w:t>Injury</w:t>
-            </w:r>
-            <w:proofErr w:type="spellEnd"/>
+              <w:t>Acute Lung Injury</w:t>
+            </w:r>
             <w:r>
               <w:rPr>
                 <w:color w:val="FF0000"/>
@@ -4884,10 +4841,10 @@
             <v:path o:extrusionok="f" gradientshapeok="t" o:connecttype="rect"/>
             <o:lock v:ext="edit" aspectratio="t"/>
           </v:shapetype>
-          <v:shape id="_x0000_i1025" type="#_x0000_t75" alt="" style="width:36.75pt;height:31.5pt;mso-width-percent:0;mso-height-percent:0;mso-width-percent:0;mso-height-percent:0" o:ole="">
+          <v:shape id="_x0000_i1025" type="#_x0000_t75" alt="" style="width:36pt;height:28.8pt;mso-width-percent:0;mso-height-percent:0;mso-width-percent:0;mso-height-percent:0" o:ole="">
             <v:imagedata r:id="rId15" o:title=""/>
           </v:shape>
-          <o:OLEObject Type="Embed" ProgID="Equation.DSMT4" ShapeID="_x0000_i1025" DrawAspect="Content" ObjectID="_1706792997" r:id="rId16"/>
+          <o:OLEObject Type="Embed" ProgID="Equation.DSMT4" ShapeID="_x0000_i1025" DrawAspect="Content" ObjectID="_1712924638" r:id="rId16"/>
         </w:object>
       </w:r>
       <w:r>
@@ -4966,14 +4923,18 @@
         </w:rPr>
         <w:t xml:space="preserve">je </w:t>
       </w:r>
-      <w:proofErr w:type="gramStart"/>
-      <w:r>
-        <w:rPr>
-          <w:highlight w:val="green"/>
-        </w:rPr>
-        <w:t>napětí</w:t>
-      </w:r>
-      <w:proofErr w:type="gramEnd"/>
+      <w:r>
+        <w:rPr>
+          <w:highlight w:val="green"/>
+        </w:rPr>
+        <w:t xml:space="preserve">napětí </w:t>
+      </w:r>
+      <w:r>
+        <w:rPr>
+          <w:highlight w:val="green"/>
+        </w:rPr>
+        <w:t>a</w:t>
+      </w:r>
       <w:r>
         <w:rPr>
           <w:highlight w:val="green"/>
@@ -4982,9 +4943,78 @@
       </w:r>
       <w:r>
         <w:rPr>
-          <w:highlight w:val="green"/>
-        </w:rPr>
-        <w:t>a</w:t>
+          <w:i/>
+          <w:highlight w:val="green"/>
+        </w:rPr>
+        <w:t>I</w:t>
+      </w:r>
+      <w:r>
+        <w:rPr>
+          <w:highlight w:val="green"/>
+        </w:rPr>
+        <w:t xml:space="preserve"> je </w:t>
+      </w:r>
+      <w:r>
+        <w:rPr>
+          <w:highlight w:val="green"/>
+        </w:rPr>
+        <w:t>proud</w:t>
+      </w:r>
+      <w:r>
+        <w:rPr>
+          <w:highlight w:val="green"/>
+        </w:rPr>
+        <w:t>.</w:t>
+      </w:r>
+      <w:r>
+        <w:rPr>
+          <w:highlight w:val="green"/>
+        </w:rPr>
+        <w:t xml:space="preserve"> Pokud je vzorec součástí věty, </w:t>
+      </w:r>
+      <w:r>
+        <w:rPr>
+          <w:highlight w:val="green"/>
+        </w:rPr>
+        <w:t xml:space="preserve">jako v předchozím vztahu (2.1), </w:t>
+      </w:r>
+      <w:r>
+        <w:rPr>
+          <w:highlight w:val="green"/>
+        </w:rPr>
+        <w:t>pokračujte za ním textem bez odsazení nového odstavce.</w:t>
+      </w:r>
+      <w:r>
+        <w:rPr>
+          <w:highlight w:val="green"/>
+        </w:rPr>
+        <w:t xml:space="preserve"> V programu </w:t>
+      </w:r>
+      <w:r>
+        <w:rPr>
+          <w:i/>
+          <w:highlight w:val="green"/>
+        </w:rPr>
+        <w:t>Microsoft Word</w:t>
+      </w:r>
+      <w:r>
+        <w:rPr>
+          <w:highlight w:val="green"/>
+        </w:rPr>
+        <w:t xml:space="preserve"> doporučujeme pro sazbu vzorců a matematických symbolů </w:t>
+      </w:r>
+      <w:r>
+        <w:rPr>
+          <w:highlight w:val="green"/>
+        </w:rPr>
+        <w:t xml:space="preserve">namísto příkazu </w:t>
+      </w:r>
+      <w:r>
+        <w:rPr>
+          <w:i/>
+          <w:highlight w:val="green"/>
+        </w:rPr>
+        <w:t>Vložit rovnici</w:t>
       </w:r>
       <w:r>
         <w:rPr>
@@ -4994,159 +5024,76 @@
       </w:r>
       <w:r>
         <w:rPr>
+          <w:highlight w:val="green"/>
+        </w:rPr>
+        <w:t xml:space="preserve">používat </w:t>
+      </w:r>
+      <w:r>
+        <w:rPr>
           <w:i/>
           <w:highlight w:val="green"/>
         </w:rPr>
-        <w:t>I</w:t>
-      </w:r>
-      <w:r>
-        <w:rPr>
-          <w:highlight w:val="green"/>
-        </w:rPr>
-        <w:t xml:space="preserve"> je </w:t>
-      </w:r>
-      <w:r>
-        <w:rPr>
-          <w:highlight w:val="green"/>
-        </w:rPr>
-        <w:t>proud</w:t>
-      </w:r>
-      <w:r>
-        <w:rPr>
-          <w:highlight w:val="green"/>
-        </w:rPr>
-        <w:t>.</w:t>
-      </w:r>
-      <w:r>
-        <w:rPr>
-          <w:highlight w:val="green"/>
-        </w:rPr>
-        <w:t xml:space="preserve"> Pokud je vzorec součástí věty, </w:t>
-      </w:r>
-      <w:r>
-        <w:rPr>
-          <w:highlight w:val="green"/>
-        </w:rPr>
-        <w:t xml:space="preserve">jako v předchozím vztahu (2.1), </w:t>
-      </w:r>
-      <w:r>
-        <w:rPr>
-          <w:highlight w:val="green"/>
-        </w:rPr>
-        <w:t>pokračujte za ním textem bez odsazení nového odstavce.</w:t>
-      </w:r>
-      <w:r>
-        <w:rPr>
-          <w:highlight w:val="green"/>
-        </w:rPr>
-        <w:t xml:space="preserve"> V programu </w:t>
+        <w:t>Editor rovnic</w:t>
+      </w:r>
+      <w:r>
+        <w:rPr>
+          <w:highlight w:val="green"/>
+        </w:rPr>
+        <w:t xml:space="preserve"> (</w:t>
       </w:r>
       <w:r>
         <w:rPr>
           <w:i/>
           <w:highlight w:val="green"/>
         </w:rPr>
-        <w:t>Microsoft Word</w:t>
-      </w:r>
-      <w:r>
-        <w:rPr>
-          <w:highlight w:val="green"/>
-        </w:rPr>
-        <w:t xml:space="preserve"> doporučujeme pro sazbu vzorců a matematických symbolů </w:t>
-      </w:r>
-      <w:r>
-        <w:rPr>
-          <w:highlight w:val="green"/>
-        </w:rPr>
-        <w:t xml:space="preserve">namísto příkazu </w:t>
+        <w:t>Vložit</w:t>
+      </w:r>
+      <w:r>
+        <w:rPr>
+          <w:highlight w:val="green"/>
+        </w:rPr>
+        <w:t>\</w:t>
       </w:r>
       <w:r>
         <w:rPr>
           <w:i/>
           <w:highlight w:val="green"/>
         </w:rPr>
-        <w:t>Vložit rovnici</w:t>
-      </w:r>
-      <w:r>
-        <w:rPr>
-          <w:highlight w:val="green"/>
-        </w:rPr>
-        <w:t xml:space="preserve"> </w:t>
-      </w:r>
-      <w:r>
-        <w:rPr>
-          <w:highlight w:val="green"/>
-        </w:rPr>
-        <w:t xml:space="preserve">používat </w:t>
+        <w:t>Objekt</w:t>
       </w:r>
       <w:r>
         <w:rPr>
           <w:i/>
           <w:highlight w:val="green"/>
         </w:rPr>
-        <w:t>Editor rovnic</w:t>
-      </w:r>
-      <w:r>
-        <w:rPr>
-          <w:highlight w:val="green"/>
-        </w:rPr>
-        <w:t xml:space="preserve"> (</w:t>
+        <w:t>\</w:t>
       </w:r>
       <w:r>
         <w:rPr>
           <w:i/>
           <w:highlight w:val="green"/>
         </w:rPr>
-        <w:t>Vložit</w:t>
-      </w:r>
-      <w:r>
-        <w:rPr>
-          <w:highlight w:val="green"/>
-        </w:rPr>
-        <w:t>\</w:t>
+        <w:t>Editor rovnic 3.0</w:t>
+      </w:r>
+      <w:r>
+        <w:rPr>
+          <w:highlight w:val="green"/>
+        </w:rPr>
+        <w:t>)</w:t>
+      </w:r>
+      <w:r>
+        <w:rPr>
+          <w:highlight w:val="green"/>
+        </w:rPr>
+        <w:t xml:space="preserve"> nebo doplněk </w:t>
       </w:r>
       <w:r>
         <w:rPr>
           <w:i/>
           <w:highlight w:val="green"/>
         </w:rPr>
-        <w:t>Objekt</w:t>
-      </w:r>
-      <w:r>
-        <w:rPr>
-          <w:i/>
-          <w:highlight w:val="green"/>
-        </w:rPr>
-        <w:t>\</w:t>
-      </w:r>
-      <w:r>
-        <w:rPr>
-          <w:i/>
-          <w:highlight w:val="green"/>
-        </w:rPr>
-        <w:t>Editor rovnic 3.0</w:t>
-      </w:r>
-      <w:r>
-        <w:rPr>
-          <w:highlight w:val="green"/>
-        </w:rPr>
-        <w:t>)</w:t>
-      </w:r>
-      <w:r>
-        <w:rPr>
-          <w:highlight w:val="green"/>
-        </w:rPr>
-        <w:t xml:space="preserve"> nebo doplněk </w:t>
-      </w:r>
-      <w:proofErr w:type="spellStart"/>
-      <w:r>
-        <w:rPr>
-          <w:i/>
-          <w:highlight w:val="green"/>
-        </w:rPr>
         <w:t>MathType</w:t>
       </w:r>
-      <w:proofErr w:type="spellEnd"/>
       <w:r>
         <w:rPr>
           <w:highlight w:val="green"/>
@@ -5329,21 +5276,7 @@
         <w:rPr>
           <w:highlight w:val="yellow"/>
         </w:rPr>
-        <w:t xml:space="preserve"> Tulipány před ozářením </w:t>
-      </w:r>
-      <w:proofErr w:type="spellStart"/>
-      <w:r>
-        <w:rPr>
-          <w:highlight w:val="yellow"/>
-        </w:rPr>
-        <w:t>kryptonitem</w:t>
-      </w:r>
-      <w:proofErr w:type="spellEnd"/>
-      <w:r>
-        <w:rPr>
-          <w:highlight w:val="yellow"/>
-        </w:rPr>
-        <w:t>. Fotografie: autor.</w:t>
+        <w:t xml:space="preserve"> Tulipány před ozářením kryptonitem. Fotografie: autor.</w:t>
       </w:r>
     </w:p>
     <w:p>
@@ -5697,19 +5630,11 @@
                 <w:color w:val="FF0000"/>
               </w:rPr>
             </w:pPr>
-            <w:proofErr w:type="spellStart"/>
-            <w:r>
-              <w:rPr>
-                <w:color w:val="FF0000"/>
-              </w:rPr>
-              <w:t>Root</w:t>
-            </w:r>
-            <w:proofErr w:type="spellEnd"/>
-            <w:r>
-              <w:rPr>
-                <w:color w:val="FF0000"/>
-              </w:rPr>
-              <w:t xml:space="preserve"> Radical-7</w:t>
+            <w:r>
+              <w:rPr>
+                <w:color w:val="FF0000"/>
+              </w:rPr>
+              <w:t>Root Radical-7</w:t>
             </w:r>
           </w:p>
         </w:tc>
@@ -5730,19 +5655,11 @@
                 <w:color w:val="FF0000"/>
               </w:rPr>
             </w:pPr>
-            <w:proofErr w:type="spellStart"/>
-            <w:r>
-              <w:rPr>
-                <w:color w:val="FF0000"/>
-              </w:rPr>
-              <w:t>Nellcor</w:t>
-            </w:r>
-            <w:proofErr w:type="spellEnd"/>
-            <w:r>
-              <w:rPr>
-                <w:color w:val="FF0000"/>
-              </w:rPr>
-              <w:t xml:space="preserve"> N-600</w:t>
+            <w:r>
+              <w:rPr>
+                <w:color w:val="FF0000"/>
+              </w:rPr>
+              <w:t>Nellcor N-600</w:t>
             </w:r>
           </w:p>
         </w:tc>
@@ -5763,19 +5680,11 @@
                 <w:color w:val="FF0000"/>
               </w:rPr>
             </w:pPr>
-            <w:proofErr w:type="spellStart"/>
-            <w:r>
-              <w:rPr>
-                <w:color w:val="FF0000"/>
-              </w:rPr>
-              <w:t>Carescape</w:t>
-            </w:r>
-            <w:proofErr w:type="spellEnd"/>
-            <w:r>
-              <w:rPr>
-                <w:color w:val="FF0000"/>
-              </w:rPr>
-              <w:t xml:space="preserve"> B650</w:t>
+            <w:r>
+              <w:rPr>
+                <w:color w:val="FF0000"/>
+              </w:rPr>
+              <w:t>Carescape B650</w:t>
             </w:r>
           </w:p>
         </w:tc>
@@ -5928,14 +5837,12 @@
                 <w:color w:val="FF0000"/>
               </w:rPr>
             </w:pPr>
-            <w:proofErr w:type="spellStart"/>
             <w:r>
               <w:rPr>
                 <w:color w:val="FF0000"/>
               </w:rPr>
               <w:t>Hyperoxická</w:t>
             </w:r>
-            <w:proofErr w:type="spellEnd"/>
           </w:p>
         </w:tc>
         <w:tc>
@@ -6024,14 +5931,12 @@
                 <w:color w:val="FF0000"/>
               </w:rPr>
             </w:pPr>
-            <w:proofErr w:type="spellStart"/>
             <w:r>
               <w:rPr>
                 <w:color w:val="FF0000"/>
               </w:rPr>
               <w:t>Hyperkapnická</w:t>
             </w:r>
-            <w:proofErr w:type="spellEnd"/>
           </w:p>
         </w:tc>
         <w:tc>
@@ -6201,7 +6106,6 @@
         </w:rPr>
         <w:t> </w:t>
       </w:r>
-      <w:proofErr w:type="gramStart"/>
       <w:r>
         <w:rPr>
           <w:color w:val="FF0000"/>
@@ -6221,7 +6125,6 @@
         </w:rPr>
         <w:t>0</w:t>
       </w:r>
-      <w:proofErr w:type="gramEnd"/>
       <w:r>
         <w:rPr>
           <w:color w:val="FF0000"/>
@@ -7199,21 +7102,7 @@
         <w:rPr>
           <w:highlight w:val="yellow"/>
         </w:rPr>
-        <w:t xml:space="preserve"> Zápis bez mezery má význam přídavného jména. Např. „10 Ω“ čteme „deset ohmů“ a „10Ω“ čteme „</w:t>
-      </w:r>
-      <w:proofErr w:type="spellStart"/>
-      <w:r>
-        <w:rPr>
-          <w:highlight w:val="yellow"/>
-        </w:rPr>
-        <w:t>desetiohmový</w:t>
-      </w:r>
-      <w:proofErr w:type="spellEnd"/>
-      <w:r>
-        <w:rPr>
-          <w:highlight w:val="yellow"/>
-        </w:rPr>
-        <w:t>“.</w:t>
+        <w:t xml:space="preserve"> Zápis bez mezery má význam přídavného jména. Např. „10 Ω“ čteme „deset ohmů“ a „10Ω“ čteme „desetiohmový“.</w:t>
       </w:r>
     </w:p>
     <w:p>

</xml_diff>